<commit_message>
Message 313898824450124 - 1758188586
</commit_message>
<xml_diff>
--- a/pricing_update_summary.docx
+++ b/pricing_update_summary.docx
@@ -2,13 +2,13 @@
 <file path=word/document.xml><?xml version="1.0" encoding="utf-8"?>
 <w:document xmlns:w="http://schemas.openxmlformats.org/wordprocessingml/2006/main" xmlns:m="http://schemas.openxmlformats.org/officeDocument/2006/math" xmlns:r="http://schemas.openxmlformats.org/officeDocument/2006/relationships" xmlns:o="urn:schemas-microsoft-com:office:office" xmlns:v="urn:schemas-microsoft-com:vml" xmlns:w10="urn:schemas-microsoft-com:office:word" xmlns:a="http://schemas.openxmlformats.org/drawingml/2006/main" xmlns:pic="http://schemas.openxmlformats.org/drawingml/2006/picture" xmlns:wp="http://schemas.openxmlformats.org/drawingml/2006/wordprocessingDrawing">
   <w:body>
-    <w:bookmarkStart w:id="33" w:name="invoice-app-pricing-update-summary"/>
+    <w:bookmarkStart w:id="26" w:name="subscription-pricing-update-summary"/>
     <w:p>
       <w:pPr>
         <w:pStyle w:val="Heading1"/>
       </w:pPr>
       <w:r>
-        <w:t xml:space="preserve">Invoice App Pricing Update Summary</w:t>
+        <w:t xml:space="preserve">Subscription Pricing Update Summary</w:t>
       </w:r>
     </w:p>
     <w:bookmarkStart w:id="22" w:name="changes-made"/>
@@ -20,17 +20,697 @@
         <w:t xml:space="preserve">Changes Made</w:t>
       </w:r>
     </w:p>
-    <w:bookmarkStart w:id="20" w:name="new-pricing-structure"/>
+    <w:bookmarkStart w:id="20" w:name="frontend-changes-registerpage.jsx"/>
     <w:p>
       <w:pPr>
         <w:pStyle w:val="Heading3"/>
+      </w:pPr>
+      <w:r>
+        <w:t xml:space="preserve">Frontend Changes (RegisterPage.jsx)</w:t>
+      </w:r>
+    </w:p>
+    <w:p>
+      <w:pPr>
+        <w:pStyle w:val="FirstParagraph"/>
       </w:pPr>
       <w:r>
         <w:rPr>
           <w:bCs/>
           <w:b/>
         </w:rPr>
-        <w:t xml:space="preserve">New Pricing Structure:</w:t>
+        <w:t xml:space="preserve">File:</w:t>
+      </w:r>
+      <w:r>
+        <w:t xml:space="preserve"> </w:t>
+      </w:r>
+      <w:r>
+        <w:rPr>
+          <w:rStyle w:val="VerbatimChar"/>
+        </w:rPr>
+        <w:t xml:space="preserve">/workspace/Invoice-App/frontend/src/components/RegisterPage.jsx</w:t>
+      </w:r>
+    </w:p>
+    <w:p>
+      <w:pPr>
+        <w:pStyle w:val="BodyText"/>
+      </w:pPr>
+      <w:r>
+        <w:rPr>
+          <w:bCs/>
+          <w:b/>
+        </w:rPr>
+        <w:t xml:space="preserve">Updated pricing in the plans array:</w:t>
+      </w:r>
+    </w:p>
+    <w:tbl>
+      <w:tblPr>
+        <w:tblStyle w:val="Table"/>
+        <w:tblW w:type="pct" w:w="5000"/>
+        <w:tblLook w:firstRow="1" w:lastRow="0" w:firstColumn="0" w:lastColumn="0" w:noHBand="0" w:noVBand="0" w:val="0020"/>
+      </w:tblPr>
+      <w:tblGrid>
+        <w:gridCol w:w="1011"/>
+        <w:gridCol w:w="1853"/>
+        <w:gridCol w:w="1853"/>
+        <w:gridCol w:w="3201"/>
+      </w:tblGrid>
+      <w:tr>
+        <w:trPr>
+          <w:tblHeader w:val="true"/>
+        </w:trPr>
+        <w:tc>
+          <w:tcPr/>
+          <w:p>
+            <w:pPr>
+              <w:pStyle w:val="Compact"/>
+              <w:jc w:val="left"/>
+            </w:pPr>
+            <w:r>
+              <w:t xml:space="preserve">Plan</w:t>
+            </w:r>
+          </w:p>
+        </w:tc>
+        <w:tc>
+          <w:tcPr/>
+          <w:p>
+            <w:pPr>
+              <w:pStyle w:val="Compact"/>
+              <w:jc w:val="left"/>
+            </w:pPr>
+            <w:r>
+              <w:t xml:space="preserve">Old Price</w:t>
+            </w:r>
+          </w:p>
+        </w:tc>
+        <w:tc>
+          <w:tcPr/>
+          <w:p>
+            <w:pPr>
+              <w:pStyle w:val="Compact"/>
+              <w:jc w:val="left"/>
+            </w:pPr>
+            <w:r>
+              <w:t xml:space="preserve">New Price</w:t>
+            </w:r>
+          </w:p>
+        </w:tc>
+        <w:tc>
+          <w:tcPr/>
+          <w:p>
+            <w:pPr>
+              <w:pStyle w:val="Compact"/>
+              <w:jc w:val="left"/>
+            </w:pPr>
+            <w:r>
+              <w:t xml:space="preserve">Description Update</w:t>
+            </w:r>
+          </w:p>
+        </w:tc>
+      </w:tr>
+      <w:tr>
+        <w:tc>
+          <w:tcPr/>
+          <w:p>
+            <w:pPr>
+              <w:pStyle w:val="Compact"/>
+              <w:jc w:val="left"/>
+            </w:pPr>
+            <w:r>
+              <w:t xml:space="preserve">Monthly Plan</w:t>
+            </w:r>
+          </w:p>
+        </w:tc>
+        <w:tc>
+          <w:tcPr/>
+          <w:p>
+            <w:pPr>
+              <w:pStyle w:val="Compact"/>
+              <w:jc w:val="left"/>
+            </w:pPr>
+            <w:r>
+              <w:t xml:space="preserve">$8.99/month</w:t>
+            </w:r>
+          </w:p>
+        </w:tc>
+        <w:tc>
+          <w:tcPr/>
+          <w:p>
+            <w:pPr>
+              <w:pStyle w:val="Compact"/>
+              <w:jc w:val="left"/>
+            </w:pPr>
+            <w:r>
+              <w:rPr>
+                <w:bCs/>
+                <w:b/>
+              </w:rPr>
+              <w:t xml:space="preserve">$14.99/month</w:t>
+            </w:r>
+          </w:p>
+        </w:tc>
+        <w:tc>
+          <w:tcPr/>
+          <w:p>
+            <w:pPr>
+              <w:pStyle w:val="Compact"/>
+              <w:jc w:val="left"/>
+            </w:pPr>
+            <w:r>
+              <w:t xml:space="preserve">Perfect for getting started</w:t>
+            </w:r>
+          </w:p>
+        </w:tc>
+      </w:tr>
+      <w:tr>
+        <w:tc>
+          <w:tcPr/>
+          <w:p>
+            <w:pPr>
+              <w:pStyle w:val="Compact"/>
+              <w:jc w:val="left"/>
+            </w:pPr>
+            <w:r>
+              <w:t xml:space="preserve">Yearly Plan</w:t>
+            </w:r>
+          </w:p>
+        </w:tc>
+        <w:tc>
+          <w:tcPr/>
+          <w:p>
+            <w:pPr>
+              <w:pStyle w:val="Compact"/>
+              <w:jc w:val="left"/>
+            </w:pPr>
+            <w:r>
+              <w:t xml:space="preserve">$99/year</w:t>
+            </w:r>
+          </w:p>
+        </w:tc>
+        <w:tc>
+          <w:tcPr/>
+          <w:p>
+            <w:pPr>
+              <w:pStyle w:val="Compact"/>
+              <w:jc w:val="left"/>
+            </w:pPr>
+            <w:r>
+              <w:rPr>
+                <w:bCs/>
+                <w:b/>
+              </w:rPr>
+              <w:t xml:space="preserve">$160/year</w:t>
+            </w:r>
+          </w:p>
+        </w:tc>
+        <w:tc>
+          <w:tcPr/>
+          <w:p>
+            <w:pPr>
+              <w:pStyle w:val="Compact"/>
+              <w:jc w:val="left"/>
+            </w:pPr>
+            <w:r>
+              <w:t xml:space="preserve">Save 17% with annual billing (updated from 8%)</w:t>
+            </w:r>
+          </w:p>
+        </w:tc>
+      </w:tr>
+    </w:tbl>
+    <w:p>
+      <w:pPr>
+        <w:pStyle w:val="BodyText"/>
+      </w:pPr>
+      <w:r>
+        <w:rPr>
+          <w:bCs/>
+          <w:b/>
+        </w:rPr>
+        <w:t xml:space="preserve">Features updated:</w:t>
+      </w:r>
+      <w:r>
+        <w:t xml:space="preserve"> </w:t>
+      </w:r>
+      <w:r>
+        <w:t xml:space="preserve">- Yearly plan now shows</w:t>
+      </w:r>
+      <w:r>
+        <w:t xml:space="preserve"> </w:t>
+      </w:r>
+      <w:r>
+        <w:t xml:space="preserve">“</w:t>
+      </w:r>
+      <w:r>
+        <w:t xml:space="preserve">2 months free</w:t>
+      </w:r>
+      <w:r>
+        <w:t xml:space="preserve">”</w:t>
+      </w:r>
+      <w:r>
+        <w:t xml:space="preserve"> </w:t>
+      </w:r>
+      <w:r>
+        <w:t xml:space="preserve">instead of</w:t>
+      </w:r>
+      <w:r>
+        <w:t xml:space="preserve"> </w:t>
+      </w:r>
+      <w:r>
+        <w:t xml:space="preserve">“</w:t>
+      </w:r>
+      <w:r>
+        <w:t xml:space="preserve">Over 1 month free</w:t>
+      </w:r>
+      <w:r>
+        <w:t xml:space="preserve">”</w:t>
+      </w:r>
+    </w:p>
+    <w:bookmarkEnd w:id="20"/>
+    <w:bookmarkStart w:id="21" w:name="backend-changes-plans.js"/>
+    <w:p>
+      <w:pPr>
+        <w:pStyle w:val="Heading3"/>
+      </w:pPr>
+      <w:r>
+        <w:t xml:space="preserve">Backend Changes (plans.js)</w:t>
+      </w:r>
+    </w:p>
+    <w:p>
+      <w:pPr>
+        <w:pStyle w:val="FirstParagraph"/>
+      </w:pPr>
+      <w:r>
+        <w:rPr>
+          <w:bCs/>
+          <w:b/>
+        </w:rPr>
+        <w:t xml:space="preserve">File:</w:t>
+      </w:r>
+      <w:r>
+        <w:t xml:space="preserve"> </w:t>
+      </w:r>
+      <w:r>
+        <w:rPr>
+          <w:rStyle w:val="VerbatimChar"/>
+        </w:rPr>
+        <w:t xml:space="preserve">/workspace/Invoice-App/api/subscriptions/plans.js</w:t>
+      </w:r>
+    </w:p>
+    <w:p>
+      <w:pPr>
+        <w:pStyle w:val="BodyText"/>
+      </w:pPr>
+      <w:r>
+        <w:rPr>
+          <w:bCs/>
+          <w:b/>
+        </w:rPr>
+        <w:t xml:space="preserve">Updated pricing configuration:</w:t>
+      </w:r>
+    </w:p>
+    <w:tbl>
+      <w:tblPr>
+        <w:tblStyle w:val="Table"/>
+        <w:tblW w:type="pct" w:w="5000"/>
+        <w:tblLook w:firstRow="1" w:lastRow="0" w:firstColumn="0" w:lastColumn="0" w:noHBand="0" w:noVBand="0" w:val="0020"/>
+      </w:tblPr>
+      <w:tblGrid>
+        <w:gridCol w:w="754"/>
+        <w:gridCol w:w="2388"/>
+        <w:gridCol w:w="2388"/>
+        <w:gridCol w:w="2388"/>
+      </w:tblGrid>
+      <w:tr>
+        <w:trPr>
+          <w:tblHeader w:val="true"/>
+        </w:trPr>
+        <w:tc>
+          <w:tcPr/>
+          <w:p>
+            <w:pPr>
+              <w:pStyle w:val="Compact"/>
+              <w:jc w:val="left"/>
+            </w:pPr>
+            <w:r>
+              <w:t xml:space="preserve">Plan</w:t>
+            </w:r>
+          </w:p>
+        </w:tc>
+        <w:tc>
+          <w:tcPr/>
+          <w:p>
+            <w:pPr>
+              <w:pStyle w:val="Compact"/>
+              <w:jc w:val="left"/>
+            </w:pPr>
+            <w:r>
+              <w:t xml:space="preserve">Old Price (cents)</w:t>
+            </w:r>
+          </w:p>
+        </w:tc>
+        <w:tc>
+          <w:tcPr/>
+          <w:p>
+            <w:pPr>
+              <w:pStyle w:val="Compact"/>
+              <w:jc w:val="left"/>
+            </w:pPr>
+            <w:r>
+              <w:t xml:space="preserve">New Price (cents)</w:t>
+            </w:r>
+          </w:p>
+        </w:tc>
+        <w:tc>
+          <w:tcPr/>
+          <w:p>
+            <w:pPr>
+              <w:pStyle w:val="Compact"/>
+              <w:jc w:val="left"/>
+            </w:pPr>
+            <w:r>
+              <w:t xml:space="preserve">Description Update</w:t>
+            </w:r>
+          </w:p>
+        </w:tc>
+      </w:tr>
+      <w:tr>
+        <w:tc>
+          <w:tcPr/>
+          <w:p>
+            <w:pPr>
+              <w:pStyle w:val="Compact"/>
+              <w:jc w:val="left"/>
+            </w:pPr>
+            <w:r>
+              <w:t xml:space="preserve">Monthly Plan</w:t>
+            </w:r>
+          </w:p>
+        </w:tc>
+        <w:tc>
+          <w:tcPr/>
+          <w:p>
+            <w:pPr>
+              <w:pStyle w:val="Compact"/>
+              <w:jc w:val="left"/>
+            </w:pPr>
+            <w:r>
+              <w:t xml:space="preserve">899 cents ($8.99)</w:t>
+            </w:r>
+          </w:p>
+        </w:tc>
+        <w:tc>
+          <w:tcPr/>
+          <w:p>
+            <w:pPr>
+              <w:pStyle w:val="Compact"/>
+              <w:jc w:val="left"/>
+            </w:pPr>
+            <w:r>
+              <w:rPr>
+                <w:bCs/>
+                <w:b/>
+              </w:rPr>
+              <w:t xml:space="preserve">1499 cents ($14.99)</w:t>
+            </w:r>
+          </w:p>
+        </w:tc>
+        <w:tc>
+          <w:tcPr/>
+          <w:p>
+            <w:pPr>
+              <w:pStyle w:val="Compact"/>
+              <w:jc w:val="left"/>
+            </w:pPr>
+            <w:r>
+              <w:t xml:space="preserve">Full access to all invoice features</w:t>
+            </w:r>
+          </w:p>
+        </w:tc>
+      </w:tr>
+      <w:tr>
+        <w:tc>
+          <w:tcPr/>
+          <w:p>
+            <w:pPr>
+              <w:pStyle w:val="Compact"/>
+              <w:jc w:val="left"/>
+            </w:pPr>
+            <w:r>
+              <w:t xml:space="preserve">Yearly Plan</w:t>
+            </w:r>
+          </w:p>
+        </w:tc>
+        <w:tc>
+          <w:tcPr/>
+          <w:p>
+            <w:pPr>
+              <w:pStyle w:val="Compact"/>
+              <w:jc w:val="left"/>
+            </w:pPr>
+            <w:r>
+              <w:t xml:space="preserve">9900 cents ($99.00)</w:t>
+            </w:r>
+          </w:p>
+        </w:tc>
+        <w:tc>
+          <w:tcPr/>
+          <w:p>
+            <w:pPr>
+              <w:pStyle w:val="Compact"/>
+              <w:jc w:val="left"/>
+            </w:pPr>
+            <w:r>
+              <w:rPr>
+                <w:bCs/>
+                <w:b/>
+              </w:rPr>
+              <w:t xml:space="preserve">16000 cents ($160.00)</w:t>
+            </w:r>
+          </w:p>
+        </w:tc>
+        <w:tc>
+          <w:tcPr/>
+          <w:p>
+            <w:pPr>
+              <w:pStyle w:val="Compact"/>
+              <w:jc w:val="left"/>
+            </w:pPr>
+            <w:r>
+              <w:t xml:space="preserve">Full access with 2 months free</w:t>
+            </w:r>
+          </w:p>
+        </w:tc>
+      </w:tr>
+    </w:tbl>
+    <w:p>
+      <w:pPr>
+        <w:pStyle w:val="BodyText"/>
+      </w:pPr>
+      <w:r>
+        <w:rPr>
+          <w:bCs/>
+          <w:b/>
+        </w:rPr>
+        <w:t xml:space="preserve">Savings calculation:</w:t>
+      </w:r>
+      <w:r>
+        <w:t xml:space="preserve"> </w:t>
+      </w:r>
+      <w:r>
+        <w:t xml:space="preserve">- Monthly: $14.99 × 12 = $179.88/year</w:t>
+      </w:r>
+      <w:r>
+        <w:t xml:space="preserve"> </w:t>
+      </w:r>
+      <w:r>
+        <w:t xml:space="preserve">- Yearly: $160.00/year</w:t>
+      </w:r>
+      <w:r>
+        <w:t xml:space="preserve"> </w:t>
+      </w:r>
+      <w:r>
+        <w:t xml:space="preserve">- Savings: $19.88 (11% off monthly pricing)</w:t>
+      </w:r>
+    </w:p>
+    <w:bookmarkEnd w:id="21"/>
+    <w:bookmarkEnd w:id="22"/>
+    <w:bookmarkStart w:id="23" w:name="verification"/>
+    <w:p>
+      <w:pPr>
+        <w:pStyle w:val="Heading2"/>
+      </w:pPr>
+      <w:r>
+        <w:t xml:space="preserve">Verification</w:t>
+      </w:r>
+    </w:p>
+    <w:p>
+      <w:pPr>
+        <w:pStyle w:val="FirstParagraph"/>
+      </w:pPr>
+      <w:r>
+        <w:t xml:space="preserve">✅</w:t>
+      </w:r>
+      <w:r>
+        <w:t xml:space="preserve"> </w:t>
+      </w:r>
+      <w:r>
+        <w:rPr>
+          <w:bCs/>
+          <w:b/>
+        </w:rPr>
+        <w:t xml:space="preserve">Frontend pricing display updated</w:t>
+      </w:r>
+      <w:r>
+        <w:t xml:space="preserve"> </w:t>
+      </w:r>
+      <w:r>
+        <w:t xml:space="preserve">✅</w:t>
+      </w:r>
+      <w:r>
+        <w:t xml:space="preserve"> </w:t>
+      </w:r>
+      <w:r>
+        <w:rPr>
+          <w:bCs/>
+          <w:b/>
+        </w:rPr>
+        <w:t xml:space="preserve">Backend API pricing updated</w:t>
+      </w:r>
+      <w:r>
+        <w:t xml:space="preserve"> </w:t>
+      </w:r>
+      <w:r>
+        <w:t xml:space="preserve">✅</w:t>
+      </w:r>
+      <w:r>
+        <w:t xml:space="preserve"> </w:t>
+      </w:r>
+      <w:r>
+        <w:rPr>
+          <w:bCs/>
+          <w:b/>
+        </w:rPr>
+        <w:t xml:space="preserve">Consistent pricing across all components</w:t>
+      </w:r>
+      <w:r>
+        <w:t xml:space="preserve"> </w:t>
+      </w:r>
+      <w:r>
+        <w:t xml:space="preserve">✅</w:t>
+      </w:r>
+      <w:r>
+        <w:t xml:space="preserve"> </w:t>
+      </w:r>
+      <w:r>
+        <w:rPr>
+          <w:bCs/>
+          <w:b/>
+        </w:rPr>
+        <w:t xml:space="preserve">Savings calculations updated</w:t>
+      </w:r>
+      <w:r>
+        <w:t xml:space="preserve"> </w:t>
+      </w:r>
+      <w:r>
+        <w:t xml:space="preserve">✅</w:t>
+      </w:r>
+      <w:r>
+        <w:t xml:space="preserve"> </w:t>
+      </w:r>
+      <w:r>
+        <w:rPr>
+          <w:bCs/>
+          <w:b/>
+        </w:rPr>
+        <w:t xml:space="preserve">Feature descriptions updated</w:t>
+      </w:r>
+    </w:p>
+    <w:bookmarkEnd w:id="23"/>
+    <w:bookmarkStart w:id="24" w:name="what-users-will-see"/>
+    <w:p>
+      <w:pPr>
+        <w:pStyle w:val="Heading2"/>
+      </w:pPr>
+      <w:r>
+        <w:t xml:space="preserve">What Users Will See</w:t>
+      </w:r>
+    </w:p>
+    <w:p>
+      <w:pPr>
+        <w:pStyle w:val="FirstParagraph"/>
+      </w:pPr>
+      <w:r>
+        <w:t xml:space="preserve">When users visit the registration page, they will now see:</w:t>
+      </w:r>
+      <w:r>
+        <w:t xml:space="preserve"> </w:t>
+      </w:r>
+      <w:r>
+        <w:t xml:space="preserve">-</w:t>
+      </w:r>
+      <w:r>
+        <w:t xml:space="preserve"> </w:t>
+      </w:r>
+      <w:r>
+        <w:rPr>
+          <w:bCs/>
+          <w:b/>
+        </w:rPr>
+        <w:t xml:space="preserve">Monthly Plan</w:t>
+      </w:r>
+      <w:r>
+        <w:t xml:space="preserve">: $14.99/month with email support</w:t>
+      </w:r>
+      <w:r>
+        <w:t xml:space="preserve"> </w:t>
+      </w:r>
+      <w:r>
+        <w:t xml:space="preserve">-</w:t>
+      </w:r>
+      <w:r>
+        <w:t xml:space="preserve"> </w:t>
+      </w:r>
+      <w:r>
+        <w:rPr>
+          <w:bCs/>
+          <w:b/>
+        </w:rPr>
+        <w:t xml:space="preserve">Yearly Plan</w:t>
+      </w:r>
+      <w:r>
+        <w:t xml:space="preserve">: $160/year (marked as</w:t>
+      </w:r>
+      <w:r>
+        <w:t xml:space="preserve"> </w:t>
+      </w:r>
+      <w:r>
+        <w:t xml:space="preserve">“</w:t>
+      </w:r>
+      <w:r>
+        <w:t xml:space="preserve">Most Popular</w:t>
+      </w:r>
+      <w:r>
+        <w:t xml:space="preserve">”</w:t>
+      </w:r>
+      <w:r>
+        <w:t xml:space="preserve">) with priority support and 2 months free</w:t>
+      </w:r>
+    </w:p>
+    <w:p>
+      <w:pPr>
+        <w:pStyle w:val="BodyText"/>
+      </w:pPr>
+      <w:r>
+        <w:t xml:space="preserve">The 7-day free trial remains unchanged for both plans.</w:t>
+      </w:r>
+    </w:p>
+    <w:bookmarkEnd w:id="24"/>
+    <w:bookmarkStart w:id="25" w:name="notes"/>
+    <w:p>
+      <w:pPr>
+        <w:pStyle w:val="Heading2"/>
+      </w:pPr>
+      <w:r>
+        <w:t xml:space="preserve">Notes</w:t>
       </w:r>
     </w:p>
     <w:p>
@@ -42,14 +722,7 @@
         <w:pStyle w:val="Compact"/>
       </w:pPr>
       <w:r>
-        <w:rPr>
-          <w:bCs/>
-          <w:b/>
-        </w:rPr>
-        <w:t xml:space="preserve">Monthly Plan</w:t>
-      </w:r>
-      <w:r>
-        <w:t xml:space="preserve">: $8.99/month (was $29.00/month)</w:t>
+        <w:t xml:space="preserve">All pricing changes are in USD currency</w:t>
       </w:r>
     </w:p>
     <w:p>
@@ -61,686 +734,35 @@
         <w:pStyle w:val="Compact"/>
       </w:pPr>
       <w:r>
-        <w:rPr>
-          <w:bCs/>
-          <w:b/>
-        </w:rPr>
-        <w:t xml:space="preserve">Yearly Plan</w:t>
-      </w:r>
-      <w:r>
-        <w:t xml:space="preserve">: $99.00/year (was $290.00/year)</w:t>
-      </w:r>
-    </w:p>
-    <w:bookmarkEnd w:id="20"/>
-    <w:bookmarkStart w:id="21" w:name="savings-analysis"/>
-    <w:p>
-      <w:pPr>
-        <w:pStyle w:val="Heading3"/>
-      </w:pPr>
-      <w:r>
-        <w:rPr>
-          <w:bCs/>
-          <w:b/>
-        </w:rPr>
-        <w:t xml:space="preserve">Savings Analysis:</w:t>
+        <w:t xml:space="preserve">Stripe integration will use the updated price values (1499 and 16000 cents)</w:t>
       </w:r>
     </w:p>
     <w:p>
       <w:pPr>
         <w:numPr>
           <w:ilvl w:val="0"/>
-          <w:numId w:val="1002"/>
+          <w:numId w:val="1001"/>
         </w:numPr>
         <w:pStyle w:val="Compact"/>
       </w:pPr>
       <w:r>
-        <w:rPr>
-          <w:bCs/>
-          <w:b/>
-        </w:rPr>
-        <w:t xml:space="preserve">Monthly Cost</w:t>
-      </w:r>
-      <w:r>
-        <w:t xml:space="preserve">: $8.99 × 12 = $107.88 per year</w:t>
+        <w:t xml:space="preserve">The yearly plan now offers a more significant discount (11% vs 8% previously)</w:t>
       </w:r>
     </w:p>
     <w:p>
       <w:pPr>
         <w:numPr>
           <w:ilvl w:val="0"/>
-          <w:numId w:val="1002"/>
+          <w:numId w:val="1001"/>
         </w:numPr>
         <w:pStyle w:val="Compact"/>
       </w:pPr>
       <w:r>
-        <w:rPr>
-          <w:bCs/>
-          <w:b/>
-        </w:rPr>
-        <w:t xml:space="preserve">Yearly Cost</w:t>
-      </w:r>
-      <w:r>
-        <w:t xml:space="preserve">: $99.00 per year</w:t>
-      </w:r>
-    </w:p>
-    <w:p>
-      <w:pPr>
-        <w:numPr>
-          <w:ilvl w:val="0"/>
-          <w:numId w:val="1002"/>
-        </w:numPr>
-        <w:pStyle w:val="Compact"/>
-      </w:pPr>
-      <w:r>
-        <w:rPr>
-          <w:bCs/>
-          <w:b/>
-        </w:rPr>
-        <w:t xml:space="preserve">Annual Savings</w:t>
-      </w:r>
-      <w:r>
-        <w:t xml:space="preserve">: $8.88 (8% discount)</w:t>
-      </w:r>
-    </w:p>
-    <w:bookmarkEnd w:id="21"/>
-    <w:bookmarkEnd w:id="22"/>
-    <w:bookmarkStart w:id="25" w:name="files-updated"/>
-    <w:p>
-      <w:pPr>
-        <w:pStyle w:val="Heading2"/>
-      </w:pPr>
-      <w:r>
-        <w:t xml:space="preserve">Files Updated</w:t>
-      </w:r>
-    </w:p>
-    <w:bookmarkStart w:id="23" w:name="backend-api---stripe-integration"/>
-    <w:p>
-      <w:pPr>
-        <w:pStyle w:val="Heading3"/>
-      </w:pPr>
-      <w:r>
-        <w:rPr>
-          <w:bCs/>
-          <w:b/>
-        </w:rPr>
-        <w:t xml:space="preserve">1. Backend API - Stripe Integration</w:t>
-      </w:r>
-    </w:p>
-    <w:p>
-      <w:pPr>
-        <w:pStyle w:val="FirstParagraph"/>
-      </w:pPr>
-      <w:r>
-        <w:rPr>
-          <w:bCs/>
-          <w:b/>
-        </w:rPr>
-        <w:t xml:space="preserve">File</w:t>
-      </w:r>
-      <w:r>
-        <w:t xml:space="preserve">:</w:t>
-      </w:r>
-      <w:r>
-        <w:t xml:space="preserve"> </w:t>
-      </w:r>
-      <w:r>
-        <w:rPr>
-          <w:rStyle w:val="VerbatimChar"/>
-        </w:rPr>
-        <w:t xml:space="preserve">Invoice-App/api/subscriptions/plans.js</w:t>
-      </w:r>
-      <w:r>
-        <w:t xml:space="preserve"> </w:t>
-      </w:r>
-      <w:r>
-        <w:t xml:space="preserve">- Monthly price: 2900 cents → 899 cents</w:t>
-      </w:r>
-      <w:r>
-        <w:t xml:space="preserve"> </w:t>
-      </w:r>
-      <w:r>
-        <w:t xml:space="preserve">- Yearly price: 29000 cents → 9900 cents</w:t>
-      </w:r>
-      <w:r>
-        <w:t xml:space="preserve"> </w:t>
-      </w:r>
-      <w:r>
-        <w:t xml:space="preserve">- Updated savings description:</w:t>
-      </w:r>
-      <w:r>
-        <w:t xml:space="preserve"> </w:t>
-      </w:r>
-      <w:r>
-        <w:t xml:space="preserve">“</w:t>
-      </w:r>
-      <w:r>
-        <w:t xml:space="preserve">17% off monthly</w:t>
-      </w:r>
-      <w:r>
-        <w:t xml:space="preserve">”</w:t>
-      </w:r>
-      <w:r>
-        <w:t xml:space="preserve"> </w:t>
-      </w:r>
-      <w:r>
-        <w:t xml:space="preserve">→</w:t>
-      </w:r>
-      <w:r>
-        <w:t xml:space="preserve"> </w:t>
-      </w:r>
-      <w:r>
-        <w:t xml:space="preserve">“</w:t>
-      </w:r>
-      <w:r>
-        <w:t xml:space="preserve">8% off monthly</w:t>
-      </w:r>
-      <w:r>
-        <w:t xml:space="preserve">”</w:t>
-      </w:r>
-      <w:r>
-        <w:t xml:space="preserve"> </w:t>
-      </w:r>
-      <w:r>
-        <w:t xml:space="preserve">- Updated yearly plan description to reflect accurate savings</w:t>
-      </w:r>
-    </w:p>
-    <w:bookmarkEnd w:id="23"/>
-    <w:bookmarkStart w:id="24" w:name="frontend---user-interface"/>
-    <w:p>
-      <w:pPr>
-        <w:pStyle w:val="Heading3"/>
-      </w:pPr>
-      <w:r>
-        <w:rPr>
-          <w:bCs/>
-          <w:b/>
-        </w:rPr>
-        <w:t xml:space="preserve">2. Frontend - User Interface</w:t>
-      </w:r>
-    </w:p>
-    <w:p>
-      <w:pPr>
-        <w:pStyle w:val="FirstParagraph"/>
-      </w:pPr>
-      <w:r>
-        <w:rPr>
-          <w:bCs/>
-          <w:b/>
-        </w:rPr>
-        <w:t xml:space="preserve">File</w:t>
-      </w:r>
-      <w:r>
-        <w:t xml:space="preserve">:</w:t>
-      </w:r>
-      <w:r>
-        <w:t xml:space="preserve"> </w:t>
-      </w:r>
-      <w:r>
-        <w:rPr>
-          <w:rStyle w:val="VerbatimChar"/>
-        </w:rPr>
-        <w:t xml:space="preserve">Invoice-App/frontend/src/components/RegisterPage.jsx</w:t>
-      </w:r>
-      <w:r>
-        <w:t xml:space="preserve"> </w:t>
-      </w:r>
-      <w:r>
-        <w:t xml:space="preserve">- Monthly display price:</w:t>
-      </w:r>
-      <w:r>
-        <w:t xml:space="preserve"> </w:t>
-      </w:r>
-      <w:r>
-        <w:t xml:space="preserve">“</w:t>
-      </w:r>
-      <w:r>
-        <w:t xml:space="preserve">£29</w:t>
-      </w:r>
-      <w:r>
-        <w:t xml:space="preserve">”</w:t>
-      </w:r>
-      <w:r>
-        <w:t xml:space="preserve"> </w:t>
-      </w:r>
-      <w:r>
-        <w:t xml:space="preserve">→</w:t>
-      </w:r>
-      <w:r>
-        <w:t xml:space="preserve"> </w:t>
-      </w:r>
-      <w:r>
-        <w:t xml:space="preserve">“</w:t>
-      </w:r>
-      <w:r>
-        <w:t xml:space="preserve">£8.99</w:t>
-      </w:r>
-      <w:r>
-        <w:t xml:space="preserve">”</w:t>
-      </w:r>
-      <w:r>
-        <w:t xml:space="preserve"> </w:t>
-      </w:r>
-      <w:r>
-        <w:t xml:space="preserve">- Yearly display price:</w:t>
-      </w:r>
-      <w:r>
-        <w:t xml:space="preserve"> </w:t>
-      </w:r>
-      <w:r>
-        <w:t xml:space="preserve">“</w:t>
-      </w:r>
-      <w:r>
-        <w:t xml:space="preserve">£290</w:t>
-      </w:r>
-      <w:r>
-        <w:t xml:space="preserve">”</w:t>
-      </w:r>
-      <w:r>
-        <w:t xml:space="preserve"> </w:t>
-      </w:r>
-      <w:r>
-        <w:t xml:space="preserve">→</w:t>
-      </w:r>
-      <w:r>
-        <w:t xml:space="preserve"> </w:t>
-      </w:r>
-      <w:r>
-        <w:t xml:space="preserve">“</w:t>
-      </w:r>
-      <w:r>
-        <w:t xml:space="preserve">£99</w:t>
-      </w:r>
-      <w:r>
-        <w:t xml:space="preserve">”</w:t>
-      </w:r>
-      <w:r>
-        <w:t xml:space="preserve"> </w:t>
-      </w:r>
-      <w:r>
-        <w:t xml:space="preserve">- Updated savings description:</w:t>
-      </w:r>
-      <w:r>
-        <w:t xml:space="preserve"> </w:t>
-      </w:r>
-      <w:r>
-        <w:t xml:space="preserve">“</w:t>
-      </w:r>
-      <w:r>
-        <w:t xml:space="preserve">Save 17%</w:t>
-      </w:r>
-      <w:r>
-        <w:t xml:space="preserve">”</w:t>
-      </w:r>
-      <w:r>
-        <w:t xml:space="preserve"> </w:t>
-      </w:r>
-      <w:r>
-        <w:t xml:space="preserve">→</w:t>
-      </w:r>
-      <w:r>
-        <w:t xml:space="preserve"> </w:t>
-      </w:r>
-      <w:r>
-        <w:t xml:space="preserve">“</w:t>
-      </w:r>
-      <w:r>
-        <w:t xml:space="preserve">Save 8%</w:t>
-      </w:r>
-      <w:r>
-        <w:t xml:space="preserve">”</w:t>
-      </w:r>
-      <w:r>
-        <w:t xml:space="preserve"> </w:t>
-      </w:r>
-      <w:r>
-        <w:t xml:space="preserve">- Updated features list to show accurate savings amount</w:t>
-      </w:r>
-    </w:p>
-    <w:bookmarkEnd w:id="24"/>
+        <w:t xml:space="preserve">Both plans maintain the same feature set as before</w:t>
+      </w:r>
+    </w:p>
     <w:bookmarkEnd w:id="25"/>
-    <w:bookmarkStart w:id="28" w:name="deployment-status"/>
-    <w:p>
-      <w:pPr>
-        <w:pStyle w:val="Heading2"/>
-      </w:pPr>
-      <w:r>
-        <w:t xml:space="preserve">Deployment Status</w:t>
-      </w:r>
-    </w:p>
-    <w:bookmarkStart w:id="26" w:name="X659ee5dad7c3d6d4ef93be9cfd6098139dd25d9"/>
-    <w:p>
-      <w:pPr>
-        <w:pStyle w:val="Heading3"/>
-      </w:pPr>
-      <w:r>
-        <w:rPr>
-          <w:bCs/>
-          <w:b/>
-        </w:rPr>
-        <w:t xml:space="preserve">Production URL</w:t>
-      </w:r>
-      <w:r>
-        <w:t xml:space="preserve">: https://xpssfx9vsk9v.space.minimax.io</w:t>
-      </w:r>
-    </w:p>
-    <w:p>
-      <w:pPr>
-        <w:pStyle w:val="FirstParagraph"/>
-      </w:pPr>
-      <w:r>
-        <w:t xml:space="preserve">✅</w:t>
-      </w:r>
-      <w:r>
-        <w:t xml:space="preserve"> </w:t>
-      </w:r>
-      <w:r>
-        <w:rPr>
-          <w:bCs/>
-          <w:b/>
-        </w:rPr>
-        <w:t xml:space="preserve">Frontend deployed with updated pricing</w:t>
-      </w:r>
-      <w:r>
-        <w:t xml:space="preserve"> </w:t>
-      </w:r>
-      <w:r>
-        <w:t xml:space="preserve">✅</w:t>
-      </w:r>
-      <w:r>
-        <w:t xml:space="preserve"> </w:t>
-      </w:r>
-      <w:r>
-        <w:rPr>
-          <w:bCs/>
-          <w:b/>
-        </w:rPr>
-        <w:t xml:space="preserve">API endpoints updated with new Stripe pricing</w:t>
-      </w:r>
-    </w:p>
     <w:bookmarkEnd w:id="26"/>
-    <w:bookmarkStart w:id="27" w:name="api-verification"/>
-    <w:p>
-      <w:pPr>
-        <w:pStyle w:val="Heading3"/>
-      </w:pPr>
-      <w:r>
-        <w:rPr>
-          <w:bCs/>
-          <w:b/>
-        </w:rPr>
-        <w:t xml:space="preserve">API Verification</w:t>
-      </w:r>
-    </w:p>
-    <w:p>
-      <w:pPr>
-        <w:pStyle w:val="SourceCode"/>
-      </w:pPr>
-      <w:r>
-        <w:rPr>
-          <w:rStyle w:val="ExtensionTok"/>
-        </w:rPr>
-        <w:t xml:space="preserve">curl</w:t>
-      </w:r>
-      <w:r>
-        <w:rPr>
-          <w:rStyle w:val="NormalTok"/>
-        </w:rPr>
-        <w:t xml:space="preserve"> http://localhost:3001/api/subscriptions/plans</w:t>
-      </w:r>
-    </w:p>
-    <w:p>
-      <w:pPr>
-        <w:pStyle w:val="FirstParagraph"/>
-      </w:pPr>
-      <w:r>
-        <w:rPr>
-          <w:bCs/>
-          <w:b/>
-        </w:rPr>
-        <w:t xml:space="preserve">Response confirms:</w:t>
-      </w:r>
-      <w:r>
-        <w:t xml:space="preserve"> </w:t>
-      </w:r>
-      <w:r>
-        <w:t xml:space="preserve">- Monthly: 899 cents ($8.99)</w:t>
-      </w:r>
-      <w:r>
-        <w:t xml:space="preserve"> </w:t>
-      </w:r>
-      <w:r>
-        <w:t xml:space="preserve">- Yearly: 9900 cents ($99.00)</w:t>
-      </w:r>
-      <w:r>
-        <w:t xml:space="preserve"> </w:t>
-      </w:r>
-      <w:r>
-        <w:t xml:space="preserve">- Proper savings calculation (8% off)</w:t>
-      </w:r>
-    </w:p>
-    <w:bookmarkEnd w:id="27"/>
-    <w:bookmarkEnd w:id="28"/>
-    <w:bookmarkStart w:id="31" w:name="business-impact"/>
-    <w:p>
-      <w:pPr>
-        <w:pStyle w:val="Heading2"/>
-      </w:pPr>
-      <w:r>
-        <w:t xml:space="preserve">Business Impact</w:t>
-      </w:r>
-    </w:p>
-    <w:bookmarkStart w:id="29" w:name="price-reduction"/>
-    <w:p>
-      <w:pPr>
-        <w:pStyle w:val="Heading3"/>
-      </w:pPr>
-      <w:r>
-        <w:rPr>
-          <w:bCs/>
-          <w:b/>
-        </w:rPr>
-        <w:t xml:space="preserve">Price Reduction:</w:t>
-      </w:r>
-    </w:p>
-    <w:p>
-      <w:pPr>
-        <w:numPr>
-          <w:ilvl w:val="0"/>
-          <w:numId w:val="1003"/>
-        </w:numPr>
-        <w:pStyle w:val="Compact"/>
-      </w:pPr>
-      <w:r>
-        <w:rPr>
-          <w:bCs/>
-          <w:b/>
-        </w:rPr>
-        <w:t xml:space="preserve">Monthly Plan</w:t>
-      </w:r>
-      <w:r>
-        <w:t xml:space="preserve">: 69% reduction ($29.00 → $8.99)</w:t>
-      </w:r>
-    </w:p>
-    <w:p>
-      <w:pPr>
-        <w:numPr>
-          <w:ilvl w:val="0"/>
-          <w:numId w:val="1003"/>
-        </w:numPr>
-        <w:pStyle w:val="Compact"/>
-      </w:pPr>
-      <w:r>
-        <w:rPr>
-          <w:bCs/>
-          <w:b/>
-        </w:rPr>
-        <w:t xml:space="preserve">Yearly Plan</w:t>
-      </w:r>
-      <w:r>
-        <w:t xml:space="preserve">: 66% reduction ($290.00 → $99.00)</w:t>
-      </w:r>
-    </w:p>
-    <w:bookmarkEnd w:id="29"/>
-    <w:bookmarkStart w:id="30" w:name="customer-benefits"/>
-    <w:p>
-      <w:pPr>
-        <w:pStyle w:val="Heading3"/>
-      </w:pPr>
-      <w:r>
-        <w:rPr>
-          <w:bCs/>
-          <w:b/>
-        </w:rPr>
-        <w:t xml:space="preserve">Customer Benefits:</w:t>
-      </w:r>
-    </w:p>
-    <w:p>
-      <w:pPr>
-        <w:numPr>
-          <w:ilvl w:val="0"/>
-          <w:numId w:val="1004"/>
-        </w:numPr>
-        <w:pStyle w:val="Compact"/>
-      </w:pPr>
-      <w:r>
-        <w:t xml:space="preserve">Much more affordable entry point</w:t>
-      </w:r>
-    </w:p>
-    <w:p>
-      <w:pPr>
-        <w:numPr>
-          <w:ilvl w:val="0"/>
-          <w:numId w:val="1004"/>
-        </w:numPr>
-        <w:pStyle w:val="Compact"/>
-      </w:pPr>
-      <w:r>
-        <w:t xml:space="preserve">Maintains yearly savings incentive</w:t>
-      </w:r>
-    </w:p>
-    <w:p>
-      <w:pPr>
-        <w:numPr>
-          <w:ilvl w:val="0"/>
-          <w:numId w:val="1004"/>
-        </w:numPr>
-        <w:pStyle w:val="Compact"/>
-      </w:pPr>
-      <w:r>
-        <w:t xml:space="preserve">7-day free trial still included</w:t>
-      </w:r>
-    </w:p>
-    <w:p>
-      <w:pPr>
-        <w:numPr>
-          <w:ilvl w:val="0"/>
-          <w:numId w:val="1004"/>
-        </w:numPr>
-        <w:pStyle w:val="Compact"/>
-      </w:pPr>
-      <w:r>
-        <w:t xml:space="preserve">All premium features remain the same</w:t>
-      </w:r>
-    </w:p>
-    <w:bookmarkEnd w:id="30"/>
-    <w:bookmarkEnd w:id="31"/>
-    <w:bookmarkStart w:id="32" w:name="technical-notes"/>
-    <w:p>
-      <w:pPr>
-        <w:pStyle w:val="Heading2"/>
-      </w:pPr>
-      <w:r>
-        <w:t xml:space="preserve">Technical Notes</w:t>
-      </w:r>
-    </w:p>
-    <w:p>
-      <w:pPr>
-        <w:numPr>
-          <w:ilvl w:val="0"/>
-          <w:numId w:val="1005"/>
-        </w:numPr>
-        <w:pStyle w:val="Compact"/>
-      </w:pPr>
-      <w:r>
-        <w:t xml:space="preserve">Stripe pricing uses cents (899 = $8.99, 9900 = $99.00)</w:t>
-      </w:r>
-    </w:p>
-    <w:p>
-      <w:pPr>
-        <w:numPr>
-          <w:ilvl w:val="0"/>
-          <w:numId w:val="1005"/>
-        </w:numPr>
-        <w:pStyle w:val="Compact"/>
-      </w:pPr>
-      <w:r>
-        <w:t xml:space="preserve">Frontend rebuilt and redeployed with new pricing display</w:t>
-      </w:r>
-    </w:p>
-    <w:p>
-      <w:pPr>
-        <w:numPr>
-          <w:ilvl w:val="0"/>
-          <w:numId w:val="1005"/>
-        </w:numPr>
-        <w:pStyle w:val="Compact"/>
-      </w:pPr>
-      <w:r>
-        <w:t xml:space="preserve">Backend API updated to reflect new Stripe payment amounts</w:t>
-      </w:r>
-    </w:p>
-    <w:p>
-      <w:pPr>
-        <w:numPr>
-          <w:ilvl w:val="0"/>
-          <w:numId w:val="1005"/>
-        </w:numPr>
-        <w:pStyle w:val="Compact"/>
-      </w:pPr>
-      <w:r>
-        <w:t xml:space="preserve">All calculations verified for accuracy</w:t>
-      </w:r>
-    </w:p>
-    <w:p>
-      <w:r>
-        <w:pict>
-          <v:rect style="width:0;height:1.5pt" o:hralign="center" o:hrstd="t" o:hr="t"/>
-        </w:pict>
-      </w:r>
-    </w:p>
-    <w:p>
-      <w:pPr>
-        <w:pStyle w:val="FirstParagraph"/>
-      </w:pPr>
-      <w:r>
-        <w:rPr>
-          <w:bCs/>
-          <w:b/>
-        </w:rPr>
-        <w:t xml:space="preserve">Status</w:t>
-      </w:r>
-      <w:r>
-        <w:t xml:space="preserve">: ✅</w:t>
-      </w:r>
-      <w:r>
-        <w:t xml:space="preserve"> </w:t>
-      </w:r>
-      <w:r>
-        <w:rPr>
-          <w:bCs/>
-          <w:b/>
-        </w:rPr>
-        <w:t xml:space="preserve">COMPLETE</w:t>
-      </w:r>
-      <w:r>
-        <w:t xml:space="preserve"> </w:t>
-      </w:r>
-      <w:r>
-        <w:t xml:space="preserve">- Pricing successfully updated across all systems</w:t>
-      </w:r>
-    </w:p>
-    <w:bookmarkEnd w:id="32"/>
-    <w:bookmarkEnd w:id="33"/>
     <w:sectPr/>
   </w:body>
 </w:document>
@@ -927,18 +949,6 @@
     <w:abstractNumId w:val="990"/>
   </w:num>
   <w:num w:numId="1001">
-    <w:abstractNumId w:val="991"/>
-  </w:num>
-  <w:num w:numId="1002">
-    <w:abstractNumId w:val="991"/>
-  </w:num>
-  <w:num w:numId="1003">
-    <w:abstractNumId w:val="991"/>
-  </w:num>
-  <w:num w:numId="1004">
-    <w:abstractNumId w:val="991"/>
-  </w:num>
-  <w:num w:numId="1005">
     <w:abstractNumId w:val="991"/>
   </w:num>
 </w:numbering>

</xml_diff>